<commit_message>
fix: change format on lembar-APA.docx
</commit_message>
<xml_diff>
--- a/public/lembar-APA.docx
+++ b/public/lembar-APA.docx
@@ -534,7 +534,6 @@
           <w:p>
             <w:pPr>
               <w:spacing w:after="0" w:line="240" w:lineRule="auto"/>
-              <w:jc w:val="center"/>
               <w:rPr>
                 <w:rFonts w:ascii="Calibri" w:eastAsia="Times New Roman" w:hAnsi="Calibri" w:cs="Calibri"/>
                 <w:color w:val="000000"/>
@@ -687,7 +686,6 @@
           <w:p>
             <w:pPr>
               <w:spacing w:after="0" w:line="240" w:lineRule="auto"/>
-              <w:jc w:val="center"/>
               <w:rPr>
                 <w:rFonts w:ascii="Calibri" w:eastAsia="Times New Roman" w:hAnsi="Calibri" w:cs="Calibri"/>
                 <w:color w:val="000000"/>
@@ -2884,7 +2882,6 @@
           <w:p>
             <w:pPr>
               <w:spacing w:after="0" w:line="240" w:lineRule="auto"/>
-              <w:jc w:val="center"/>
               <w:rPr>
                 <w:rFonts w:ascii="Calibri" w:eastAsia="Times New Roman" w:hAnsi="Calibri" w:cs="Calibri"/>
                 <w:color w:val="000000"/>
@@ -3036,7 +3033,6 @@
           <w:p>
             <w:pPr>
               <w:spacing w:after="0" w:line="240" w:lineRule="auto"/>
-              <w:jc w:val="center"/>
               <w:rPr>
                 <w:rFonts w:ascii="Calibri" w:eastAsia="Times New Roman" w:hAnsi="Calibri" w:cs="Calibri"/>
                 <w:color w:val="000000"/>
@@ -3164,7 +3160,6 @@
           <w:p>
             <w:pPr>
               <w:spacing w:after="0" w:line="240" w:lineRule="auto"/>
-              <w:jc w:val="center"/>
               <w:rPr>
                 <w:rFonts w:ascii="Calibri" w:eastAsia="Times New Roman" w:hAnsi="Calibri" w:cs="Calibri"/>
                 <w:color w:val="000000"/>
@@ -3317,7 +3312,6 @@
           <w:p>
             <w:pPr>
               <w:spacing w:after="0" w:line="240" w:lineRule="auto"/>
-              <w:jc w:val="center"/>
               <w:rPr>
                 <w:rFonts w:ascii="Calibri" w:eastAsia="Times New Roman" w:hAnsi="Calibri" w:cs="Calibri"/>
                 <w:color w:val="000000"/>
@@ -3467,7 +3461,6 @@
           <w:p>
             <w:pPr>
               <w:spacing w:after="0" w:line="240" w:lineRule="auto"/>
-              <w:jc w:val="center"/>
               <w:rPr>
                 <w:rFonts w:ascii="Calibri" w:eastAsia="Times New Roman" w:hAnsi="Calibri" w:cs="Calibri"/>
                 <w:color w:val="000000"/>
@@ -3567,7 +3560,6 @@
           <w:p>
             <w:pPr>
               <w:spacing w:after="0" w:line="240" w:lineRule="auto"/>
-              <w:jc w:val="center"/>
               <w:rPr>
                 <w:rFonts w:ascii="Calibri" w:eastAsia="Times New Roman" w:hAnsi="Calibri" w:cs="Calibri"/>
                 <w:color w:val="000000"/>
@@ -4620,13 +4612,12 @@
               <w:right w:val="single" w:sz="4" w:space="0" w:color="auto"/>
             </w:tcBorders>
             <w:shd w:val="clear" w:color="auto" w:fill="auto"/>
-            <w:vAlign w:val="bottom"/>
-            <w:hideMark/>
-          </w:tcPr>
-          <w:p>
-            <w:pPr>
-              <w:spacing w:after="0" w:line="240" w:lineRule="auto"/>
-              <w:jc w:val="center"/>
+            <w:vAlign w:val="center"/>
+            <w:hideMark/>
+          </w:tcPr>
+          <w:p>
+            <w:pPr>
+              <w:spacing w:after="0" w:line="240" w:lineRule="auto"/>
               <w:rPr>
                 <w:rFonts w:ascii="Calibri" w:eastAsia="Times New Roman" w:hAnsi="Calibri" w:cs="Calibri"/>
                 <w:color w:val="000000"/>
@@ -4923,13 +4914,12 @@
               <w:right w:val="single" w:sz="4" w:space="0" w:color="auto"/>
             </w:tcBorders>
             <w:shd w:val="clear" w:color="auto" w:fill="auto"/>
-            <w:vAlign w:val="bottom"/>
-            <w:hideMark/>
-          </w:tcPr>
-          <w:p>
-            <w:pPr>
-              <w:spacing w:after="0" w:line="240" w:lineRule="auto"/>
-              <w:jc w:val="center"/>
+            <w:vAlign w:val="center"/>
+            <w:hideMark/>
+          </w:tcPr>
+          <w:p>
+            <w:pPr>
+              <w:spacing w:after="0" w:line="240" w:lineRule="auto"/>
               <w:rPr>
                 <w:rFonts w:ascii="Calibri" w:eastAsia="Times New Roman" w:hAnsi="Calibri" w:cs="Calibri"/>
                 <w:color w:val="000000"/>
@@ -5227,13 +5217,12 @@
               <w:right w:val="single" w:sz="4" w:space="0" w:color="auto"/>
             </w:tcBorders>
             <w:shd w:val="clear" w:color="auto" w:fill="auto"/>
-            <w:vAlign w:val="bottom"/>
-            <w:hideMark/>
-          </w:tcPr>
-          <w:p>
-            <w:pPr>
-              <w:spacing w:after="0" w:line="240" w:lineRule="auto"/>
-              <w:jc w:val="center"/>
+            <w:vAlign w:val="center"/>
+            <w:hideMark/>
+          </w:tcPr>
+          <w:p>
+            <w:pPr>
+              <w:spacing w:after="0" w:line="240" w:lineRule="auto"/>
               <w:rPr>
                 <w:rFonts w:ascii="Calibri" w:eastAsia="Times New Roman" w:hAnsi="Calibri" w:cs="Calibri"/>
                 <w:color w:val="000000"/>
@@ -5556,13 +5545,12 @@
               <w:right w:val="single" w:sz="4" w:space="0" w:color="auto"/>
             </w:tcBorders>
             <w:shd w:val="clear" w:color="auto" w:fill="auto"/>
-            <w:vAlign w:val="bottom"/>
-            <w:hideMark/>
-          </w:tcPr>
-          <w:p>
-            <w:pPr>
-              <w:spacing w:after="0" w:line="240" w:lineRule="auto"/>
-              <w:jc w:val="center"/>
+            <w:vAlign w:val="center"/>
+            <w:hideMark/>
+          </w:tcPr>
+          <w:p>
+            <w:pPr>
+              <w:spacing w:after="0" w:line="240" w:lineRule="auto"/>
               <w:rPr>
                 <w:rFonts w:ascii="Calibri" w:eastAsia="Times New Roman" w:hAnsi="Calibri" w:cs="Calibri"/>
                 <w:color w:val="000000"/>
@@ -5834,13 +5822,12 @@
               <w:right w:val="single" w:sz="4" w:space="0" w:color="auto"/>
             </w:tcBorders>
             <w:shd w:val="clear" w:color="auto" w:fill="auto"/>
-            <w:vAlign w:val="bottom"/>
-            <w:hideMark/>
-          </w:tcPr>
-          <w:p>
-            <w:pPr>
-              <w:spacing w:after="0" w:line="240" w:lineRule="auto"/>
-              <w:jc w:val="center"/>
+            <w:vAlign w:val="center"/>
+            <w:hideMark/>
+          </w:tcPr>
+          <w:p>
+            <w:pPr>
+              <w:spacing w:after="0" w:line="240" w:lineRule="auto"/>
               <w:rPr>
                 <w:rFonts w:ascii="Calibri" w:eastAsia="Times New Roman" w:hAnsi="Calibri" w:cs="Calibri"/>
                 <w:color w:val="000000"/>
@@ -6137,13 +6124,12 @@
               <w:right w:val="single" w:sz="4" w:space="0" w:color="auto"/>
             </w:tcBorders>
             <w:shd w:val="clear" w:color="auto" w:fill="auto"/>
-            <w:vAlign w:val="bottom"/>
-            <w:hideMark/>
-          </w:tcPr>
-          <w:p>
-            <w:pPr>
-              <w:spacing w:after="0" w:line="240" w:lineRule="auto"/>
-              <w:jc w:val="center"/>
+            <w:vAlign w:val="center"/>
+            <w:hideMark/>
+          </w:tcPr>
+          <w:p>
+            <w:pPr>
+              <w:spacing w:after="0" w:line="240" w:lineRule="auto"/>
               <w:rPr>
                 <w:rFonts w:ascii="Calibri" w:eastAsia="Times New Roman" w:hAnsi="Calibri" w:cs="Calibri"/>
                 <w:color w:val="000000"/>
@@ -6403,7 +6389,7 @@
               <w:right w:val="single" w:sz="4" w:space="0" w:color="auto"/>
             </w:tcBorders>
             <w:shd w:val="clear" w:color="auto" w:fill="auto"/>
-            <w:vAlign w:val="bottom"/>
+            <w:vAlign w:val="center"/>
             <w:hideMark/>
           </w:tcPr>
           <w:p>
@@ -6667,7 +6653,7 @@
               <w:right w:val="single" w:sz="4" w:space="0" w:color="auto"/>
             </w:tcBorders>
             <w:shd w:val="clear" w:color="auto" w:fill="auto"/>
-            <w:vAlign w:val="bottom"/>
+            <w:vAlign w:val="center"/>
             <w:hideMark/>
           </w:tcPr>
           <w:p>

</xml_diff>